<commit_message>
Se realiza el boton de subir archivo en Oficios Sigobius
</commit_message>
<xml_diff>
--- a/output/templates_GCC/Plantilla_1090.docx
+++ b/output/templates_GCC/Plantilla_1090.docx
@@ -1,6 +1,6 @@
 
 <file path=word/document.xml><?xml version="1.0" encoding="utf-8"?>
-<w:document xmlns:wpc="http://schemas.microsoft.com/office/word/2010/wordprocessingCanvas" xmlns:cx="http://schemas.microsoft.com/office/drawing/2014/chartex" xmlns:cx1="http://schemas.microsoft.com/office/drawing/2015/9/8/chartex" xmlns:cx2="http://schemas.microsoft.com/office/drawing/2015/10/21/chartex" xmlns:cx3="http://schemas.microsoft.com/office/drawing/2016/5/9/chartex" xmlns:cx4="http://schemas.microsoft.com/office/drawing/2016/5/10/chartex" xmlns:cx5="http://schemas.microsoft.com/office/drawing/2016/5/11/chartex" xmlns:cx6="http://schemas.microsoft.com/office/drawing/2016/5/12/chartex" xmlns:cx7="http://schemas.microsoft.com/office/drawing/2016/5/13/chartex" xmlns:cx8="http://schemas.microsoft.com/office/drawing/2016/5/14/chartex" xmlns:mc="http://schemas.openxmlformats.org/markup-compatibility/2006" xmlns:aink="http://schemas.microsoft.com/office/drawing/2016/ink" xmlns:am3d="http://schemas.microsoft.com/office/drawing/2017/model3d" xmlns:o="urn:schemas-microsoft-com:office:office" xmlns:oel="http://schemas.microsoft.com/office/2019/extlst" xmlns:r="http://schemas.openxmlformats.org/officeDocument/2006/relationships" xmlns:m="http://schemas.openxmlformats.org/officeDocument/2006/math" xmlns:v="urn:schemas-microsoft-com:vml" xmlns:wp14="http://schemas.microsoft.com/office/word/2010/wordprocessingDrawing" xmlns:wp="http://schemas.openxmlformats.org/drawingml/2006/wordprocessingDrawing" xmlns:w10="urn:schemas-microsoft-com:office:word" xmlns:w="http://schemas.openxmlformats.org/wordprocessingml/2006/main" xmlns:w14="http://schemas.microsoft.com/office/word/2010/wordml" xmlns:w15="http://schemas.microsoft.com/office/word/2012/wordml" xmlns:w16cex="http://schemas.microsoft.com/office/word/2018/wordml/cex" xmlns:w16cid="http://schemas.microsoft.com/office/word/2016/wordml/cid" xmlns:w16="http://schemas.microsoft.com/office/word/2018/wordml" xmlns:w16sdtdh="http://schemas.microsoft.com/office/word/2020/wordml/sdtdatahash" xmlns:w16se="http://schemas.microsoft.com/office/word/2015/wordml/symex" xmlns:wpg="http://schemas.microsoft.com/office/word/2010/wordprocessingGroup" xmlns:wpi="http://schemas.microsoft.com/office/word/2010/wordprocessingInk" xmlns:wne="http://schemas.microsoft.com/office/word/2006/wordml" xmlns:wps="http://schemas.microsoft.com/office/word/2010/wordprocessingShape" mc:Ignorable="w14 w15 w16se w16cid w16 w16cex w16sdtdh wp14">
+<w:document xmlns:wpc="http://schemas.microsoft.com/office/word/2010/wordprocessingCanvas" xmlns:cx="http://schemas.microsoft.com/office/drawing/2014/chartex" xmlns:cx1="http://schemas.microsoft.com/office/drawing/2015/9/8/chartex" xmlns:cx2="http://schemas.microsoft.com/office/drawing/2015/10/21/chartex" xmlns:cx3="http://schemas.microsoft.com/office/drawing/2016/5/9/chartex" xmlns:cx4="http://schemas.microsoft.com/office/drawing/2016/5/10/chartex" xmlns:cx5="http://schemas.microsoft.com/office/drawing/2016/5/11/chartex" xmlns:cx6="http://schemas.microsoft.com/office/drawing/2016/5/12/chartex" xmlns:cx7="http://schemas.microsoft.com/office/drawing/2016/5/13/chartex" xmlns:cx8="http://schemas.microsoft.com/office/drawing/2016/5/14/chartex" xmlns:mc="http://schemas.openxmlformats.org/markup-compatibility/2006" xmlns:aink="http://schemas.microsoft.com/office/drawing/2016/ink" xmlns:am3d="http://schemas.microsoft.com/office/drawing/2017/model3d" xmlns:o="urn:schemas-microsoft-com:office:office" xmlns:oel="http://schemas.microsoft.com/office/2019/extlst" xmlns:r="http://schemas.openxmlformats.org/officeDocument/2006/relationships" xmlns:m="http://schemas.openxmlformats.org/officeDocument/2006/math" xmlns:v="urn:schemas-microsoft-com:vml" xmlns:wp14="http://schemas.microsoft.com/office/word/2010/wordprocessingDrawing" xmlns:wp="http://schemas.openxmlformats.org/drawingml/2006/wordprocessingDrawing" xmlns:w10="urn:schemas-microsoft-com:office:word" xmlns:w="http://schemas.openxmlformats.org/wordprocessingml/2006/main" xmlns:w14="http://schemas.microsoft.com/office/word/2010/wordml" xmlns:w15="http://schemas.microsoft.com/office/word/2012/wordml" xmlns:w16cex="http://schemas.microsoft.com/office/word/2018/wordml/cex" xmlns:w16cid="http://schemas.microsoft.com/office/word/2016/wordml/cid" xmlns:w16="http://schemas.microsoft.com/office/word/2018/wordml" xmlns:w16du="http://schemas.microsoft.com/office/word/2023/wordml/word16du" xmlns:w16sdtdh="http://schemas.microsoft.com/office/word/2020/wordml/sdtdatahash" xmlns:w16se="http://schemas.microsoft.com/office/word/2015/wordml/symex" xmlns:wpg="http://schemas.microsoft.com/office/word/2010/wordprocessingGroup" xmlns:wpi="http://schemas.microsoft.com/office/word/2010/wordprocessingInk" xmlns:wne="http://schemas.microsoft.com/office/word/2006/wordml" xmlns:wps="http://schemas.microsoft.com/office/word/2010/wordprocessingShape" mc:Ignorable="w14 w15 w16se w16cid w16 w16cex w16sdtdh w16du wp14">
   <w:body>
     <w:p>
       <w:pPr>
@@ -679,6 +679,7 @@
         </w:rPr>
         <w:t xml:space="preserve">Terminación Proceso </w:t>
       </w:r>
+      <w:proofErr w:type="spellStart"/>
       <w:r>
         <w:rPr>
           <w:rStyle w:val="nfasis"/>
@@ -687,7 +688,18 @@
           <w:sz w:val="22"/>
           <w:szCs w:val="22"/>
         </w:rPr>
-        <w:t>n°.</w:t>
+        <w:t>n°</w:t>
+      </w:r>
+      <w:proofErr w:type="spellEnd"/>
+      <w:r>
+        <w:rPr>
+          <w:rStyle w:val="nfasis"/>
+          <w:rFonts w:ascii="Arial" w:hAnsi="Arial" w:cs="Arial"/>
+          <w:color w:val="000000"/>
+          <w:sz w:val="22"/>
+          <w:szCs w:val="22"/>
+        </w:rPr>
+        <w:t>.</w:t>
       </w:r>
       <w:r>
         <w:rPr>
@@ -808,6 +820,15 @@
           <w:szCs w:val="22"/>
         </w:rPr>
       </w:pPr>
+      <w:r>
+        <w:rPr>
+          <w:rFonts w:ascii="Arial" w:hAnsi="Arial" w:cs="Arial"/>
+          <w:color w:val="000000"/>
+          <w:sz w:val="22"/>
+          <w:szCs w:val="22"/>
+        </w:rPr>
+        <w:t>HOLA ESTA ES LA PRUEBA DEL REEMPLAZOO</w:t>
+      </w:r>
     </w:p>
     <w:p>
       <w:pPr>
@@ -821,6 +842,15 @@
           <w:szCs w:val="22"/>
         </w:rPr>
       </w:pPr>
+      <w:r>
+        <w:rPr>
+          <w:rFonts w:ascii="Arial" w:hAnsi="Arial" w:cs="Arial"/>
+          <w:color w:val="000000"/>
+          <w:sz w:val="22"/>
+          <w:szCs w:val="22"/>
+        </w:rPr>
+        <w:t>HOLA ESTA ES LA PRUEBA DEL REEMPLAZOO</w:t>
+      </w:r>
     </w:p>
     <w:p>
       <w:pPr>
@@ -841,73 +871,7 @@
           <w:sz w:val="22"/>
           <w:szCs w:val="22"/>
         </w:rPr>
-        <w:fldChar w:fldCharType="begin"/>
-      </w:r>
-      <w:r>
-        <w:rPr>
-          <w:rFonts w:ascii="Arial" w:hAnsi="Arial" w:cs="Arial"/>
-          <w:color w:val="000000"/>
-          <w:sz w:val="22"/>
-          <w:szCs w:val="22"/>
-        </w:rPr>
-        <w:instrText xml:space="preserve"> MERGEFIELD RespetadoSenor </w:instrText>
-      </w:r>
-      <w:r>
-        <w:rPr>
-          <w:rFonts w:ascii="Arial" w:hAnsi="Arial" w:cs="Arial"/>
-          <w:color w:val="000000"/>
-          <w:sz w:val="22"/>
-          <w:szCs w:val="22"/>
-        </w:rPr>
-        <w:fldChar w:fldCharType="separate"/>
-      </w:r>
-      <w:r>
-        <w:rPr>
-          <w:rFonts w:ascii="Arial" w:hAnsi="Arial" w:cs="Arial"/>
-          <w:noProof/>
-          <w:color w:val="000000"/>
-          <w:sz w:val="22"/>
-          <w:szCs w:val="22"/>
-        </w:rPr>
-        <w:t>${</w:t>
-      </w:r>
-      <w:r>
-        <w:rPr>
-          <w:rFonts w:ascii="Arial" w:hAnsi="Arial" w:cs="Arial"/>
-          <w:noProof/>
-          <w:color w:val="000000"/>
-          <w:sz w:val="22"/>
-          <w:szCs w:val="22"/>
-        </w:rPr>
-        <w:t>RespetadoSenor</w:t>
-      </w:r>
-      <w:r>
-        <w:rPr>
-          <w:rFonts w:ascii="Arial" w:hAnsi="Arial" w:cs="Arial"/>
-          <w:noProof/>
-          <w:color w:val="000000"/>
-          <w:sz w:val="22"/>
-          <w:szCs w:val="22"/>
-        </w:rPr>
-        <w:t>}</w:t>
-      </w:r>
-      <w:r>
-        <w:rPr>
-          <w:rFonts w:ascii="Arial" w:hAnsi="Arial" w:cs="Arial"/>
-          <w:color w:val="000000"/>
-          <w:sz w:val="22"/>
-          <w:szCs w:val="22"/>
-        </w:rPr>
-        <w:fldChar w:fldCharType="end"/>
-      </w:r>
-      <w:r>
-        <w:rPr>
-          <w:rFonts w:ascii="Arial" w:hAnsi="Arial" w:cs="Arial"/>
-          <w:color w:val="000000"/>
-          <w:sz w:val="22"/>
-          <w:szCs w:val="22"/>
-        </w:rPr>
-        <w:t>:</w:t>
+        <w:t>HOLA ESTA ES LA PRUEBA DEL REEMPLAZOO</w:t>
       </w:r>
     </w:p>
     <w:p>
@@ -935,6 +899,120 @@
           <w:szCs w:val="22"/>
         </w:rPr>
       </w:pPr>
+    </w:p>
+    <w:p>
+      <w:pPr>
+        <w:pStyle w:val="NormalWeb"/>
+        <w:spacing w:before="0" w:beforeAutospacing="0" w:after="0" w:afterAutospacing="0"/>
+        <w:jc w:val="both"/>
+        <w:rPr>
+          <w:rFonts w:ascii="Arial" w:hAnsi="Arial" w:cs="Arial"/>
+          <w:color w:val="000000"/>
+          <w:sz w:val="22"/>
+          <w:szCs w:val="22"/>
+        </w:rPr>
+      </w:pPr>
+      <w:r>
+        <w:rPr>
+          <w:rFonts w:ascii="Arial" w:hAnsi="Arial" w:cs="Arial"/>
+          <w:color w:val="000000"/>
+          <w:sz w:val="22"/>
+          <w:szCs w:val="22"/>
+        </w:rPr>
+        <w:fldChar w:fldCharType="begin"/>
+      </w:r>
+      <w:r>
+        <w:rPr>
+          <w:rFonts w:ascii="Arial" w:hAnsi="Arial" w:cs="Arial"/>
+          <w:color w:val="000000"/>
+          <w:sz w:val="22"/>
+          <w:szCs w:val="22"/>
+        </w:rPr>
+        <w:instrText xml:space="preserve"> MERGEFIELD RespetadoSenor </w:instrText>
+      </w:r>
+      <w:r>
+        <w:rPr>
+          <w:rFonts w:ascii="Arial" w:hAnsi="Arial" w:cs="Arial"/>
+          <w:color w:val="000000"/>
+          <w:sz w:val="22"/>
+          <w:szCs w:val="22"/>
+        </w:rPr>
+        <w:fldChar w:fldCharType="separate"/>
+      </w:r>
+      <w:r>
+        <w:rPr>
+          <w:rFonts w:ascii="Arial" w:hAnsi="Arial" w:cs="Arial"/>
+          <w:noProof/>
+          <w:color w:val="000000"/>
+          <w:sz w:val="22"/>
+          <w:szCs w:val="22"/>
+        </w:rPr>
+        <w:t>${</w:t>
+      </w:r>
+      <w:r>
+        <w:rPr>
+          <w:rFonts w:ascii="Arial" w:hAnsi="Arial" w:cs="Arial"/>
+          <w:noProof/>
+          <w:color w:val="000000"/>
+          <w:sz w:val="22"/>
+          <w:szCs w:val="22"/>
+        </w:rPr>
+        <w:t>RespetadoSenor</w:t>
+      </w:r>
+      <w:r>
+        <w:rPr>
+          <w:rFonts w:ascii="Arial" w:hAnsi="Arial" w:cs="Arial"/>
+          <w:noProof/>
+          <w:color w:val="000000"/>
+          <w:sz w:val="22"/>
+          <w:szCs w:val="22"/>
+        </w:rPr>
+        <w:t>}</w:t>
+      </w:r>
+      <w:r>
+        <w:rPr>
+          <w:rFonts w:ascii="Arial" w:hAnsi="Arial" w:cs="Arial"/>
+          <w:color w:val="000000"/>
+          <w:sz w:val="22"/>
+          <w:szCs w:val="22"/>
+        </w:rPr>
+        <w:fldChar w:fldCharType="end"/>
+      </w:r>
+      <w:r>
+        <w:rPr>
+          <w:rFonts w:ascii="Arial" w:hAnsi="Arial" w:cs="Arial"/>
+          <w:color w:val="000000"/>
+          <w:sz w:val="22"/>
+          <w:szCs w:val="22"/>
+        </w:rPr>
+        <w:t>:</w:t>
+      </w:r>
+    </w:p>
+    <w:p>
+      <w:pPr>
+        <w:pStyle w:val="NormalWeb"/>
+        <w:spacing w:before="0" w:beforeAutospacing="0" w:after="0" w:afterAutospacing="0"/>
+        <w:jc w:val="both"/>
+        <w:rPr>
+          <w:rFonts w:ascii="Arial" w:hAnsi="Arial" w:cs="Arial"/>
+          <w:color w:val="000000"/>
+          <w:sz w:val="22"/>
+          <w:szCs w:val="22"/>
+        </w:rPr>
+      </w:pPr>
+    </w:p>
+    <w:p>
+      <w:pPr>
+        <w:pStyle w:val="NormalWeb"/>
+        <w:spacing w:before="0" w:beforeAutospacing="0" w:after="0" w:afterAutospacing="0"/>
+        <w:jc w:val="both"/>
+        <w:rPr>
+          <w:rFonts w:ascii="Arial" w:hAnsi="Arial" w:cs="Arial"/>
+          <w:color w:val="000000"/>
+          <w:sz w:val="22"/>
+          <w:szCs w:val="22"/>
+        </w:rPr>
+      </w:pPr>
       <w:r>
         <w:rPr>
           <w:rFonts w:ascii="Arial" w:hAnsi="Arial" w:cs="Arial"/>
@@ -981,6 +1059,7 @@
         </w:rPr>
         <w:t>${</w:t>
       </w:r>
+      <w:proofErr w:type="spellStart"/>
       <w:r>
         <w:rPr>
           <w:rFonts w:ascii="Arial" w:hAnsi="Arial" w:cs="Arial"/>
@@ -991,6 +1070,7 @@
         </w:rPr>
         <w:t>Resolucion</w:t>
       </w:r>
+      <w:proofErr w:type="spellEnd"/>
       <w:r>
         <w:rPr>
           <w:rFonts w:ascii="Arial" w:hAnsi="Arial" w:cs="Arial"/>
@@ -1298,7 +1378,7 @@
 </file>
 
 <file path=word/endnotes.xml><?xml version="1.0" encoding="utf-8"?>
-<w:endnotes xmlns:wpc="http://schemas.microsoft.com/office/word/2010/wordprocessingCanvas" xmlns:cx="http://schemas.microsoft.com/office/drawing/2014/chartex" xmlns:cx1="http://schemas.microsoft.com/office/drawing/2015/9/8/chartex" xmlns:cx2="http://schemas.microsoft.com/office/drawing/2015/10/21/chartex" xmlns:cx3="http://schemas.microsoft.com/office/drawing/2016/5/9/chartex" xmlns:cx4="http://schemas.microsoft.com/office/drawing/2016/5/10/chartex" xmlns:cx5="http://schemas.microsoft.com/office/drawing/2016/5/11/chartex" xmlns:cx6="http://schemas.microsoft.com/office/drawing/2016/5/12/chartex" xmlns:cx7="http://schemas.microsoft.com/office/drawing/2016/5/13/chartex" xmlns:cx8="http://schemas.microsoft.com/office/drawing/2016/5/14/chartex" xmlns:mc="http://schemas.openxmlformats.org/markup-compatibility/2006" xmlns:aink="http://schemas.microsoft.com/office/drawing/2016/ink" xmlns:am3d="http://schemas.microsoft.com/office/drawing/2017/model3d" xmlns:o="urn:schemas-microsoft-com:office:office" xmlns:oel="http://schemas.microsoft.com/office/2019/extlst" xmlns:r="http://schemas.openxmlformats.org/officeDocument/2006/relationships" xmlns:m="http://schemas.openxmlformats.org/officeDocument/2006/math" xmlns:v="urn:schemas-microsoft-com:vml" xmlns:wp14="http://schemas.microsoft.com/office/word/2010/wordprocessingDrawing" xmlns:wp="http://schemas.openxmlformats.org/drawingml/2006/wordprocessingDrawing" xmlns:w10="urn:schemas-microsoft-com:office:word" xmlns:w="http://schemas.openxmlformats.org/wordprocessingml/2006/main" xmlns:w14="http://schemas.microsoft.com/office/word/2010/wordml" xmlns:w15="http://schemas.microsoft.com/office/word/2012/wordml" xmlns:w16cex="http://schemas.microsoft.com/office/word/2018/wordml/cex" xmlns:w16cid="http://schemas.microsoft.com/office/word/2016/wordml/cid" xmlns:w16="http://schemas.microsoft.com/office/word/2018/wordml" xmlns:w16sdtdh="http://schemas.microsoft.com/office/word/2020/wordml/sdtdatahash" xmlns:w16se="http://schemas.microsoft.com/office/word/2015/wordml/symex" xmlns:wpg="http://schemas.microsoft.com/office/word/2010/wordprocessingGroup" xmlns:wpi="http://schemas.microsoft.com/office/word/2010/wordprocessingInk" xmlns:wne="http://schemas.microsoft.com/office/word/2006/wordml" xmlns:wps="http://schemas.microsoft.com/office/word/2010/wordprocessingShape" mc:Ignorable="w14 w15 w16se w16cid w16 w16cex w16sdtdh wp14">
+<w:endnotes xmlns:wpc="http://schemas.microsoft.com/office/word/2010/wordprocessingCanvas" xmlns:cx="http://schemas.microsoft.com/office/drawing/2014/chartex" xmlns:cx1="http://schemas.microsoft.com/office/drawing/2015/9/8/chartex" xmlns:cx2="http://schemas.microsoft.com/office/drawing/2015/10/21/chartex" xmlns:cx3="http://schemas.microsoft.com/office/drawing/2016/5/9/chartex" xmlns:cx4="http://schemas.microsoft.com/office/drawing/2016/5/10/chartex" xmlns:cx5="http://schemas.microsoft.com/office/drawing/2016/5/11/chartex" xmlns:cx6="http://schemas.microsoft.com/office/drawing/2016/5/12/chartex" xmlns:cx7="http://schemas.microsoft.com/office/drawing/2016/5/13/chartex" xmlns:cx8="http://schemas.microsoft.com/office/drawing/2016/5/14/chartex" xmlns:mc="http://schemas.openxmlformats.org/markup-compatibility/2006" xmlns:aink="http://schemas.microsoft.com/office/drawing/2016/ink" xmlns:am3d="http://schemas.microsoft.com/office/drawing/2017/model3d" xmlns:o="urn:schemas-microsoft-com:office:office" xmlns:oel="http://schemas.microsoft.com/office/2019/extlst" xmlns:r="http://schemas.openxmlformats.org/officeDocument/2006/relationships" xmlns:m="http://schemas.openxmlformats.org/officeDocument/2006/math" xmlns:v="urn:schemas-microsoft-com:vml" xmlns:wp14="http://schemas.microsoft.com/office/word/2010/wordprocessingDrawing" xmlns:wp="http://schemas.openxmlformats.org/drawingml/2006/wordprocessingDrawing" xmlns:w10="urn:schemas-microsoft-com:office:word" xmlns:w="http://schemas.openxmlformats.org/wordprocessingml/2006/main" xmlns:w14="http://schemas.microsoft.com/office/word/2010/wordml" xmlns:w15="http://schemas.microsoft.com/office/word/2012/wordml" xmlns:w16cex="http://schemas.microsoft.com/office/word/2018/wordml/cex" xmlns:w16cid="http://schemas.microsoft.com/office/word/2016/wordml/cid" xmlns:w16="http://schemas.microsoft.com/office/word/2018/wordml" xmlns:w16du="http://schemas.microsoft.com/office/word/2023/wordml/word16du" xmlns:w16sdtdh="http://schemas.microsoft.com/office/word/2020/wordml/sdtdatahash" xmlns:w16se="http://schemas.microsoft.com/office/word/2015/wordml/symex" xmlns:wpg="http://schemas.microsoft.com/office/word/2010/wordprocessingGroup" xmlns:wpi="http://schemas.microsoft.com/office/word/2010/wordprocessingInk" xmlns:wne="http://schemas.microsoft.com/office/word/2006/wordml" xmlns:wps="http://schemas.microsoft.com/office/word/2010/wordprocessingShape" mc:Ignorable="w14 w15 w16se w16cid w16 w16cex w16sdtdh w16du wp14">
   <w:endnote w:type="separator" w:id="-1">
     <w:p>
       <w:pPr>
@@ -1323,7 +1403,7 @@
 </file>
 
 <file path=word/footer1.xml><?xml version="1.0" encoding="utf-8"?>
-<w:ftr xmlns:wpc="http://schemas.microsoft.com/office/word/2010/wordprocessingCanvas" xmlns:cx="http://schemas.microsoft.com/office/drawing/2014/chartex" xmlns:cx1="http://schemas.microsoft.com/office/drawing/2015/9/8/chartex" xmlns:cx2="http://schemas.microsoft.com/office/drawing/2015/10/21/chartex" xmlns:cx3="http://schemas.microsoft.com/office/drawing/2016/5/9/chartex" xmlns:cx4="http://schemas.microsoft.com/office/drawing/2016/5/10/chartex" xmlns:cx5="http://schemas.microsoft.com/office/drawing/2016/5/11/chartex" xmlns:cx6="http://schemas.microsoft.com/office/drawing/2016/5/12/chartex" xmlns:cx7="http://schemas.microsoft.com/office/drawing/2016/5/13/chartex" xmlns:cx8="http://schemas.microsoft.com/office/drawing/2016/5/14/chartex" xmlns:mc="http://schemas.openxmlformats.org/markup-compatibility/2006" xmlns:aink="http://schemas.microsoft.com/office/drawing/2016/ink" xmlns:am3d="http://schemas.microsoft.com/office/drawing/2017/model3d" xmlns:o="urn:schemas-microsoft-com:office:office" xmlns:oel="http://schemas.microsoft.com/office/2019/extlst" xmlns:r="http://schemas.openxmlformats.org/officeDocument/2006/relationships" xmlns:m="http://schemas.openxmlformats.org/officeDocument/2006/math" xmlns:v="urn:schemas-microsoft-com:vml" xmlns:wp14="http://schemas.microsoft.com/office/word/2010/wordprocessingDrawing" xmlns:wp="http://schemas.openxmlformats.org/drawingml/2006/wordprocessingDrawing" xmlns:w10="urn:schemas-microsoft-com:office:word" xmlns:w="http://schemas.openxmlformats.org/wordprocessingml/2006/main" xmlns:w14="http://schemas.microsoft.com/office/word/2010/wordml" xmlns:w15="http://schemas.microsoft.com/office/word/2012/wordml" xmlns:w16cex="http://schemas.microsoft.com/office/word/2018/wordml/cex" xmlns:w16cid="http://schemas.microsoft.com/office/word/2016/wordml/cid" xmlns:w16="http://schemas.microsoft.com/office/word/2018/wordml" xmlns:w16sdtdh="http://schemas.microsoft.com/office/word/2020/wordml/sdtdatahash" xmlns:w16se="http://schemas.microsoft.com/office/word/2015/wordml/symex" xmlns:wpg="http://schemas.microsoft.com/office/word/2010/wordprocessingGroup" xmlns:wpi="http://schemas.microsoft.com/office/word/2010/wordprocessingInk" xmlns:wne="http://schemas.microsoft.com/office/word/2006/wordml" xmlns:wps="http://schemas.microsoft.com/office/word/2010/wordprocessingShape" mc:Ignorable="w14 w15 w16se w16cid w16 w16cex w16sdtdh wp14">
+<w:ftr xmlns:wpc="http://schemas.microsoft.com/office/word/2010/wordprocessingCanvas" xmlns:cx="http://schemas.microsoft.com/office/drawing/2014/chartex" xmlns:cx1="http://schemas.microsoft.com/office/drawing/2015/9/8/chartex" xmlns:cx2="http://schemas.microsoft.com/office/drawing/2015/10/21/chartex" xmlns:cx3="http://schemas.microsoft.com/office/drawing/2016/5/9/chartex" xmlns:cx4="http://schemas.microsoft.com/office/drawing/2016/5/10/chartex" xmlns:cx5="http://schemas.microsoft.com/office/drawing/2016/5/11/chartex" xmlns:cx6="http://schemas.microsoft.com/office/drawing/2016/5/12/chartex" xmlns:cx7="http://schemas.microsoft.com/office/drawing/2016/5/13/chartex" xmlns:cx8="http://schemas.microsoft.com/office/drawing/2016/5/14/chartex" xmlns:mc="http://schemas.openxmlformats.org/markup-compatibility/2006" xmlns:aink="http://schemas.microsoft.com/office/drawing/2016/ink" xmlns:am3d="http://schemas.microsoft.com/office/drawing/2017/model3d" xmlns:o="urn:schemas-microsoft-com:office:office" xmlns:oel="http://schemas.microsoft.com/office/2019/extlst" xmlns:r="http://schemas.openxmlformats.org/officeDocument/2006/relationships" xmlns:m="http://schemas.openxmlformats.org/officeDocument/2006/math" xmlns:v="urn:schemas-microsoft-com:vml" xmlns:wp14="http://schemas.microsoft.com/office/word/2010/wordprocessingDrawing" xmlns:wp="http://schemas.openxmlformats.org/drawingml/2006/wordprocessingDrawing" xmlns:w10="urn:schemas-microsoft-com:office:word" xmlns:w="http://schemas.openxmlformats.org/wordprocessingml/2006/main" xmlns:w14="http://schemas.microsoft.com/office/word/2010/wordml" xmlns:w15="http://schemas.microsoft.com/office/word/2012/wordml" xmlns:w16cex="http://schemas.microsoft.com/office/word/2018/wordml/cex" xmlns:w16cid="http://schemas.microsoft.com/office/word/2016/wordml/cid" xmlns:w16="http://schemas.microsoft.com/office/word/2018/wordml" xmlns:w16du="http://schemas.microsoft.com/office/word/2023/wordml/word16du" xmlns:w16sdtdh="http://schemas.microsoft.com/office/word/2020/wordml/sdtdatahash" xmlns:w16se="http://schemas.microsoft.com/office/word/2015/wordml/symex" xmlns:wpg="http://schemas.microsoft.com/office/word/2010/wordprocessingGroup" xmlns:wpi="http://schemas.microsoft.com/office/word/2010/wordprocessingInk" xmlns:wne="http://schemas.microsoft.com/office/word/2006/wordml" xmlns:wps="http://schemas.microsoft.com/office/word/2010/wordprocessingShape" mc:Ignorable="w14 w15 w16se w16cid w16 w16cex w16sdtdh w16du wp14">
   <w:tbl>
     <w:tblPr>
       <w:tblStyle w:val="Tablaconcuadrcula"/>
@@ -1492,7 +1572,7 @@
 </file>
 
 <file path=word/footnotes.xml><?xml version="1.0" encoding="utf-8"?>
-<w:footnotes xmlns:wpc="http://schemas.microsoft.com/office/word/2010/wordprocessingCanvas" xmlns:cx="http://schemas.microsoft.com/office/drawing/2014/chartex" xmlns:cx1="http://schemas.microsoft.com/office/drawing/2015/9/8/chartex" xmlns:cx2="http://schemas.microsoft.com/office/drawing/2015/10/21/chartex" xmlns:cx3="http://schemas.microsoft.com/office/drawing/2016/5/9/chartex" xmlns:cx4="http://schemas.microsoft.com/office/drawing/2016/5/10/chartex" xmlns:cx5="http://schemas.microsoft.com/office/drawing/2016/5/11/chartex" xmlns:cx6="http://schemas.microsoft.com/office/drawing/2016/5/12/chartex" xmlns:cx7="http://schemas.microsoft.com/office/drawing/2016/5/13/chartex" xmlns:cx8="http://schemas.microsoft.com/office/drawing/2016/5/14/chartex" xmlns:mc="http://schemas.openxmlformats.org/markup-compatibility/2006" xmlns:aink="http://schemas.microsoft.com/office/drawing/2016/ink" xmlns:am3d="http://schemas.microsoft.com/office/drawing/2017/model3d" xmlns:o="urn:schemas-microsoft-com:office:office" xmlns:oel="http://schemas.microsoft.com/office/2019/extlst" xmlns:r="http://schemas.openxmlformats.org/officeDocument/2006/relationships" xmlns:m="http://schemas.openxmlformats.org/officeDocument/2006/math" xmlns:v="urn:schemas-microsoft-com:vml" xmlns:wp14="http://schemas.microsoft.com/office/word/2010/wordprocessingDrawing" xmlns:wp="http://schemas.openxmlformats.org/drawingml/2006/wordprocessingDrawing" xmlns:w10="urn:schemas-microsoft-com:office:word" xmlns:w="http://schemas.openxmlformats.org/wordprocessingml/2006/main" xmlns:w14="http://schemas.microsoft.com/office/word/2010/wordml" xmlns:w15="http://schemas.microsoft.com/office/word/2012/wordml" xmlns:w16cex="http://schemas.microsoft.com/office/word/2018/wordml/cex" xmlns:w16cid="http://schemas.microsoft.com/office/word/2016/wordml/cid" xmlns:w16="http://schemas.microsoft.com/office/word/2018/wordml" xmlns:w16sdtdh="http://schemas.microsoft.com/office/word/2020/wordml/sdtdatahash" xmlns:w16se="http://schemas.microsoft.com/office/word/2015/wordml/symex" xmlns:wpg="http://schemas.microsoft.com/office/word/2010/wordprocessingGroup" xmlns:wpi="http://schemas.microsoft.com/office/word/2010/wordprocessingInk" xmlns:wne="http://schemas.microsoft.com/office/word/2006/wordml" xmlns:wps="http://schemas.microsoft.com/office/word/2010/wordprocessingShape" mc:Ignorable="w14 w15 w16se w16cid w16 w16cex w16sdtdh wp14">
+<w:footnotes xmlns:wpc="http://schemas.microsoft.com/office/word/2010/wordprocessingCanvas" xmlns:cx="http://schemas.microsoft.com/office/drawing/2014/chartex" xmlns:cx1="http://schemas.microsoft.com/office/drawing/2015/9/8/chartex" xmlns:cx2="http://schemas.microsoft.com/office/drawing/2015/10/21/chartex" xmlns:cx3="http://schemas.microsoft.com/office/drawing/2016/5/9/chartex" xmlns:cx4="http://schemas.microsoft.com/office/drawing/2016/5/10/chartex" xmlns:cx5="http://schemas.microsoft.com/office/drawing/2016/5/11/chartex" xmlns:cx6="http://schemas.microsoft.com/office/drawing/2016/5/12/chartex" xmlns:cx7="http://schemas.microsoft.com/office/drawing/2016/5/13/chartex" xmlns:cx8="http://schemas.microsoft.com/office/drawing/2016/5/14/chartex" xmlns:mc="http://schemas.openxmlformats.org/markup-compatibility/2006" xmlns:aink="http://schemas.microsoft.com/office/drawing/2016/ink" xmlns:am3d="http://schemas.microsoft.com/office/drawing/2017/model3d" xmlns:o="urn:schemas-microsoft-com:office:office" xmlns:oel="http://schemas.microsoft.com/office/2019/extlst" xmlns:r="http://schemas.openxmlformats.org/officeDocument/2006/relationships" xmlns:m="http://schemas.openxmlformats.org/officeDocument/2006/math" xmlns:v="urn:schemas-microsoft-com:vml" xmlns:wp14="http://schemas.microsoft.com/office/word/2010/wordprocessingDrawing" xmlns:wp="http://schemas.openxmlformats.org/drawingml/2006/wordprocessingDrawing" xmlns:w10="urn:schemas-microsoft-com:office:word" xmlns:w="http://schemas.openxmlformats.org/wordprocessingml/2006/main" xmlns:w14="http://schemas.microsoft.com/office/word/2010/wordml" xmlns:w15="http://schemas.microsoft.com/office/word/2012/wordml" xmlns:w16cex="http://schemas.microsoft.com/office/word/2018/wordml/cex" xmlns:w16cid="http://schemas.microsoft.com/office/word/2016/wordml/cid" xmlns:w16="http://schemas.microsoft.com/office/word/2018/wordml" xmlns:w16du="http://schemas.microsoft.com/office/word/2023/wordml/word16du" xmlns:w16sdtdh="http://schemas.microsoft.com/office/word/2020/wordml/sdtdatahash" xmlns:w16se="http://schemas.microsoft.com/office/word/2015/wordml/symex" xmlns:wpg="http://schemas.microsoft.com/office/word/2010/wordprocessingGroup" xmlns:wpi="http://schemas.microsoft.com/office/word/2010/wordprocessingInk" xmlns:wne="http://schemas.microsoft.com/office/word/2006/wordml" xmlns:wps="http://schemas.microsoft.com/office/word/2010/wordprocessingShape" mc:Ignorable="w14 w15 w16se w16cid w16 w16cex w16sdtdh w16du wp14">
   <w:footnote w:type="separator" w:id="-1">
     <w:p>
       <w:pPr>
@@ -1517,7 +1597,7 @@
 </file>
 
 <file path=word/header1.xml><?xml version="1.0" encoding="utf-8"?>
-<w:hdr xmlns:wpc="http://schemas.microsoft.com/office/word/2010/wordprocessingCanvas" xmlns:cx="http://schemas.microsoft.com/office/drawing/2014/chartex" xmlns:cx1="http://schemas.microsoft.com/office/drawing/2015/9/8/chartex" xmlns:cx2="http://schemas.microsoft.com/office/drawing/2015/10/21/chartex" xmlns:cx3="http://schemas.microsoft.com/office/drawing/2016/5/9/chartex" xmlns:cx4="http://schemas.microsoft.com/office/drawing/2016/5/10/chartex" xmlns:cx5="http://schemas.microsoft.com/office/drawing/2016/5/11/chartex" xmlns:cx6="http://schemas.microsoft.com/office/drawing/2016/5/12/chartex" xmlns:cx7="http://schemas.microsoft.com/office/drawing/2016/5/13/chartex" xmlns:cx8="http://schemas.microsoft.com/office/drawing/2016/5/14/chartex" xmlns:mc="http://schemas.openxmlformats.org/markup-compatibility/2006" xmlns:aink="http://schemas.microsoft.com/office/drawing/2016/ink" xmlns:am3d="http://schemas.microsoft.com/office/drawing/2017/model3d" xmlns:o="urn:schemas-microsoft-com:office:office" xmlns:oel="http://schemas.microsoft.com/office/2019/extlst" xmlns:r="http://schemas.openxmlformats.org/officeDocument/2006/relationships" xmlns:m="http://schemas.openxmlformats.org/officeDocument/2006/math" xmlns:v="urn:schemas-microsoft-com:vml" xmlns:wp14="http://schemas.microsoft.com/office/word/2010/wordprocessingDrawing" xmlns:wp="http://schemas.openxmlformats.org/drawingml/2006/wordprocessingDrawing" xmlns:w10="urn:schemas-microsoft-com:office:word" xmlns:w="http://schemas.openxmlformats.org/wordprocessingml/2006/main" xmlns:w14="http://schemas.microsoft.com/office/word/2010/wordml" xmlns:w15="http://schemas.microsoft.com/office/word/2012/wordml" xmlns:w16cex="http://schemas.microsoft.com/office/word/2018/wordml/cex" xmlns:w16cid="http://schemas.microsoft.com/office/word/2016/wordml/cid" xmlns:w16="http://schemas.microsoft.com/office/word/2018/wordml" xmlns:w16sdtdh="http://schemas.microsoft.com/office/word/2020/wordml/sdtdatahash" xmlns:w16se="http://schemas.microsoft.com/office/word/2015/wordml/symex" xmlns:wpg="http://schemas.microsoft.com/office/word/2010/wordprocessingGroup" xmlns:wpi="http://schemas.microsoft.com/office/word/2010/wordprocessingInk" xmlns:wne="http://schemas.microsoft.com/office/word/2006/wordml" xmlns:wps="http://schemas.microsoft.com/office/word/2010/wordprocessingShape" mc:Ignorable="w14 w15 w16se w16cid w16 w16cex w16sdtdh wp14">
+<w:hdr xmlns:wpc="http://schemas.microsoft.com/office/word/2010/wordprocessingCanvas" xmlns:cx="http://schemas.microsoft.com/office/drawing/2014/chartex" xmlns:cx1="http://schemas.microsoft.com/office/drawing/2015/9/8/chartex" xmlns:cx2="http://schemas.microsoft.com/office/drawing/2015/10/21/chartex" xmlns:cx3="http://schemas.microsoft.com/office/drawing/2016/5/9/chartex" xmlns:cx4="http://schemas.microsoft.com/office/drawing/2016/5/10/chartex" xmlns:cx5="http://schemas.microsoft.com/office/drawing/2016/5/11/chartex" xmlns:cx6="http://schemas.microsoft.com/office/drawing/2016/5/12/chartex" xmlns:cx7="http://schemas.microsoft.com/office/drawing/2016/5/13/chartex" xmlns:cx8="http://schemas.microsoft.com/office/drawing/2016/5/14/chartex" xmlns:mc="http://schemas.openxmlformats.org/markup-compatibility/2006" xmlns:aink="http://schemas.microsoft.com/office/drawing/2016/ink" xmlns:am3d="http://schemas.microsoft.com/office/drawing/2017/model3d" xmlns:o="urn:schemas-microsoft-com:office:office" xmlns:oel="http://schemas.microsoft.com/office/2019/extlst" xmlns:r="http://schemas.openxmlformats.org/officeDocument/2006/relationships" xmlns:m="http://schemas.openxmlformats.org/officeDocument/2006/math" xmlns:v="urn:schemas-microsoft-com:vml" xmlns:wp14="http://schemas.microsoft.com/office/word/2010/wordprocessingDrawing" xmlns:wp="http://schemas.openxmlformats.org/drawingml/2006/wordprocessingDrawing" xmlns:w10="urn:schemas-microsoft-com:office:word" xmlns:w="http://schemas.openxmlformats.org/wordprocessingml/2006/main" xmlns:w14="http://schemas.microsoft.com/office/word/2010/wordml" xmlns:w15="http://schemas.microsoft.com/office/word/2012/wordml" xmlns:w16cex="http://schemas.microsoft.com/office/word/2018/wordml/cex" xmlns:w16cid="http://schemas.microsoft.com/office/word/2016/wordml/cid" xmlns:w16="http://schemas.microsoft.com/office/word/2018/wordml" xmlns:w16du="http://schemas.microsoft.com/office/word/2023/wordml/word16du" xmlns:w16sdtdh="http://schemas.microsoft.com/office/word/2020/wordml/sdtdatahash" xmlns:w16se="http://schemas.microsoft.com/office/word/2015/wordml/symex" xmlns:wpg="http://schemas.microsoft.com/office/word/2010/wordprocessingGroup" xmlns:wpi="http://schemas.microsoft.com/office/word/2010/wordprocessingInk" xmlns:wne="http://schemas.microsoft.com/office/word/2006/wordml" xmlns:wps="http://schemas.microsoft.com/office/word/2010/wordprocessingShape" mc:Ignorable="w14 w15 w16se w16cid w16 w16cex w16sdtdh w16du wp14">
   <w:tbl>
     <w:tblPr>
       <w:tblW w:w="5075" w:type="pct"/>
@@ -1812,7 +1892,7 @@
 </file>
 
 <file path=word/styles.xml><?xml version="1.0" encoding="utf-8"?>
-<w:styles xmlns:mc="http://schemas.openxmlformats.org/markup-compatibility/2006" xmlns:r="http://schemas.openxmlformats.org/officeDocument/2006/relationships" xmlns:w="http://schemas.openxmlformats.org/wordprocessingml/2006/main" xmlns:w14="http://schemas.microsoft.com/office/word/2010/wordml" xmlns:w15="http://schemas.microsoft.com/office/word/2012/wordml" xmlns:w16cex="http://schemas.microsoft.com/office/word/2018/wordml/cex" xmlns:w16cid="http://schemas.microsoft.com/office/word/2016/wordml/cid" xmlns:w16="http://schemas.microsoft.com/office/word/2018/wordml" xmlns:w16sdtdh="http://schemas.microsoft.com/office/word/2020/wordml/sdtdatahash" xmlns:w16se="http://schemas.microsoft.com/office/word/2015/wordml/symex" mc:Ignorable="w14 w15 w16se w16cid w16 w16cex w16sdtdh">
+<w:styles xmlns:mc="http://schemas.openxmlformats.org/markup-compatibility/2006" xmlns:r="http://schemas.openxmlformats.org/officeDocument/2006/relationships" xmlns:w="http://schemas.openxmlformats.org/wordprocessingml/2006/main" xmlns:w14="http://schemas.microsoft.com/office/word/2010/wordml" xmlns:w15="http://schemas.microsoft.com/office/word/2012/wordml" xmlns:w16cex="http://schemas.microsoft.com/office/word/2018/wordml/cex" xmlns:w16cid="http://schemas.microsoft.com/office/word/2016/wordml/cid" xmlns:w16="http://schemas.microsoft.com/office/word/2018/wordml" xmlns:w16du="http://schemas.microsoft.com/office/word/2023/wordml/word16du" xmlns:w16sdtdh="http://schemas.microsoft.com/office/word/2020/wordml/sdtdatahash" xmlns:w16se="http://schemas.microsoft.com/office/word/2015/wordml/symex" mc:Ignorable="w14 w15 w16se w16cid w16 w16cex w16sdtdh w16du">
   <w:docDefaults>
     <w:rPrDefault>
       <w:rPr>

</xml_diff>